<commit_message>
Added the application content to the word file
</commit_message>
<xml_diff>
--- a/ApplicationContent.docx
+++ b/ApplicationContent.docx
@@ -107,11 +107,517 @@
     </w:p>
     <w:p>
       <w:pPr>
+        <w:ind w:left="2160" w:hanging="720"/>
+        <w:rPr>
+          <w:b/>
+          <w:bCs/>
+          <w:sz w:val="24"/>
+          <w:szCs w:val="24"/>
+        </w:rPr>
+      </w:pPr>
+      <w:r>
+        <w:rPr>
+          <w:b/>
+          <w:bCs/>
+          <w:sz w:val="24"/>
+          <w:szCs w:val="24"/>
+        </w:rPr>
+        <w:t>AIM</w:t>
+      </w:r>
+    </w:p>
+    <w:p>
+      <w:pPr>
+        <w:ind w:left="2160" w:hanging="720"/>
+        <w:rPr>
+          <w:sz w:val="24"/>
+          <w:szCs w:val="24"/>
+        </w:rPr>
+      </w:pPr>
+      <w:r>
+        <w:rPr>
+          <w:sz w:val="24"/>
+          <w:szCs w:val="24"/>
+        </w:rPr>
+        <w:tab/>
+      </w:r>
+      <w:r>
+        <w:rPr>
+          <w:sz w:val="24"/>
+          <w:szCs w:val="24"/>
+        </w:rPr>
+        <w:t>T</w:t>
+      </w:r>
+      <w:r>
+        <w:rPr>
+          <w:sz w:val="24"/>
+          <w:szCs w:val="24"/>
+        </w:rPr>
+        <w:t>o build a mobile application to manage and analyze undergraduate students’ marks.</w:t>
+      </w:r>
+    </w:p>
+    <w:p>
+      <w:pPr>
+        <w:ind w:left="2160" w:hanging="720"/>
+        <w:rPr>
+          <w:b/>
+          <w:bCs/>
+          <w:sz w:val="24"/>
+          <w:szCs w:val="24"/>
+        </w:rPr>
+      </w:pPr>
+      <w:r>
+        <w:rPr>
+          <w:b/>
+          <w:bCs/>
+          <w:sz w:val="24"/>
+          <w:szCs w:val="24"/>
+        </w:rPr>
+        <w:t>USERS OF THE APPLICATION:</w:t>
+      </w:r>
+      <w:r>
+        <w:rPr>
+          <w:b/>
+          <w:bCs/>
+          <w:sz w:val="24"/>
+          <w:szCs w:val="24"/>
+        </w:rPr>
+        <w:tab/>
+      </w:r>
+    </w:p>
+    <w:p>
+      <w:pPr>
+        <w:ind w:left="2160" w:hanging="720"/>
+        <w:rPr>
+          <w:sz w:val="24"/>
+          <w:szCs w:val="24"/>
+        </w:rPr>
+      </w:pPr>
+      <w:r>
+        <w:rPr>
+          <w:sz w:val="24"/>
+          <w:szCs w:val="24"/>
+        </w:rPr>
+        <w:tab/>
+        <w:t>Undergraduate Students</w:t>
+      </w:r>
+    </w:p>
+    <w:p>
+      <w:pPr>
         <w:pStyle w:val="ListParagraph"/>
         <w:numPr>
           <w:ilvl w:val="0"/>
-          <w:numId w:val="3"/>
+          <w:numId w:val="4"/>
         </w:numPr>
+        <w:rPr>
+          <w:sz w:val="24"/>
+          <w:szCs w:val="24"/>
+        </w:rPr>
+      </w:pPr>
+      <w:r>
+        <w:rPr>
+          <w:sz w:val="24"/>
+          <w:szCs w:val="24"/>
+        </w:rPr>
+        <w:t>Here, the student batch representative must register the courses to the application</w:t>
+      </w:r>
+    </w:p>
+    <w:p>
+      <w:pPr>
+        <w:pStyle w:val="ListParagraph"/>
+        <w:numPr>
+          <w:ilvl w:val="0"/>
+          <w:numId w:val="4"/>
+        </w:numPr>
+        <w:rPr>
+          <w:sz w:val="24"/>
+          <w:szCs w:val="24"/>
+        </w:rPr>
+      </w:pPr>
+      <w:r>
+        <w:rPr>
+          <w:sz w:val="24"/>
+          <w:szCs w:val="24"/>
+        </w:rPr>
+        <w:t xml:space="preserve">Once the courses are entered, the students can </w:t>
+      </w:r>
+      <w:r>
+        <w:rPr>
+          <w:sz w:val="24"/>
+          <w:szCs w:val="24"/>
+        </w:rPr>
+        <w:t xml:space="preserve">enter their total final marks </w:t>
+      </w:r>
+      <w:r>
+        <w:rPr>
+          <w:sz w:val="24"/>
+          <w:szCs w:val="24"/>
+        </w:rPr>
+        <w:t xml:space="preserve">or grades </w:t>
+      </w:r>
+      <w:r>
+        <w:rPr>
+          <w:sz w:val="24"/>
+          <w:szCs w:val="24"/>
+        </w:rPr>
+        <w:t xml:space="preserve">to the application. </w:t>
+      </w:r>
+    </w:p>
+    <w:p>
+      <w:pPr>
+        <w:pStyle w:val="ListParagraph"/>
+        <w:numPr>
+          <w:ilvl w:val="0"/>
+          <w:numId w:val="4"/>
+        </w:numPr>
+        <w:rPr>
+          <w:sz w:val="24"/>
+          <w:szCs w:val="24"/>
+        </w:rPr>
+      </w:pPr>
+      <w:r>
+        <w:rPr>
+          <w:sz w:val="24"/>
+          <w:szCs w:val="24"/>
+        </w:rPr>
+        <w:t>Marks of quizzes, assignments, etc too can be entered.</w:t>
+      </w:r>
+    </w:p>
+    <w:p>
+      <w:pPr>
+        <w:ind w:left="1440"/>
+        <w:rPr>
+          <w:b/>
+          <w:bCs/>
+          <w:sz w:val="24"/>
+          <w:szCs w:val="24"/>
+        </w:rPr>
+      </w:pPr>
+      <w:r>
+        <w:rPr>
+          <w:b/>
+          <w:bCs/>
+          <w:sz w:val="24"/>
+          <w:szCs w:val="24"/>
+        </w:rPr>
+        <w:t>US</w:t>
+      </w:r>
+      <w:r>
+        <w:rPr>
+          <w:b/>
+          <w:bCs/>
+          <w:sz w:val="24"/>
+          <w:szCs w:val="24"/>
+        </w:rPr>
+        <w:t>AGE</w:t>
+      </w:r>
+      <w:r>
+        <w:rPr>
+          <w:b/>
+          <w:bCs/>
+          <w:sz w:val="24"/>
+          <w:szCs w:val="24"/>
+        </w:rPr>
+        <w:t xml:space="preserve"> OF THE APP</w:t>
+      </w:r>
+    </w:p>
+    <w:p>
+      <w:pPr>
+        <w:ind w:left="2160"/>
+        <w:rPr>
+          <w:sz w:val="24"/>
+          <w:szCs w:val="24"/>
+        </w:rPr>
+      </w:pPr>
+      <w:r>
+        <w:rPr>
+          <w:sz w:val="24"/>
+          <w:szCs w:val="24"/>
+        </w:rPr>
+        <w:t>In general, the application should be able to perform necessary calculations for students’ to have an idea of what is required of them to achieve their dream GPAs.</w:t>
+      </w:r>
+    </w:p>
+    <w:p>
+      <w:pPr>
+        <w:ind w:left="2160"/>
+        <w:rPr>
+          <w:sz w:val="24"/>
+          <w:szCs w:val="24"/>
+        </w:rPr>
+      </w:pPr>
+      <w:r>
+        <w:rPr>
+          <w:sz w:val="24"/>
+          <w:szCs w:val="24"/>
+        </w:rPr>
+        <w:t>Based on the prime function of the app mentioned above, the problem domain of the application can be classified as follows.</w:t>
+      </w:r>
+    </w:p>
+    <w:p>
+      <w:pPr>
+        <w:ind w:left="2160"/>
+        <w:rPr>
+          <w:sz w:val="24"/>
+          <w:szCs w:val="24"/>
+        </w:rPr>
+      </w:pPr>
+    </w:p>
+    <w:p>
+      <w:pPr>
+        <w:pStyle w:val="ListParagraph"/>
+        <w:numPr>
+          <w:ilvl w:val="0"/>
+          <w:numId w:val="5"/>
+        </w:numPr>
+        <w:rPr>
+          <w:sz w:val="24"/>
+          <w:szCs w:val="24"/>
+        </w:rPr>
+      </w:pPr>
+      <w:r>
+        <w:rPr>
+          <w:sz w:val="24"/>
+          <w:szCs w:val="24"/>
+        </w:rPr>
+        <w:t>The application must be able to store details entered by a particular student</w:t>
+      </w:r>
+    </w:p>
+    <w:p>
+      <w:pPr>
+        <w:ind w:left="2880"/>
+        <w:rPr>
+          <w:sz w:val="24"/>
+          <w:szCs w:val="24"/>
+        </w:rPr>
+      </w:pPr>
+      <w:r>
+        <w:rPr>
+          <w:sz w:val="24"/>
+          <w:szCs w:val="24"/>
+        </w:rPr>
+        <w:t>Ex: Marks, Name of the student, Registration Number of the student.</w:t>
+      </w:r>
+    </w:p>
+    <w:p>
+      <w:pPr>
+        <w:pStyle w:val="ListParagraph"/>
+        <w:numPr>
+          <w:ilvl w:val="0"/>
+          <w:numId w:val="5"/>
+        </w:numPr>
+        <w:rPr>
+          <w:sz w:val="24"/>
+          <w:szCs w:val="24"/>
+        </w:rPr>
+      </w:pPr>
+      <w:r>
+        <w:rPr>
+          <w:sz w:val="24"/>
+          <w:szCs w:val="24"/>
+        </w:rPr>
+        <w:lastRenderedPageBreak/>
+        <w:t>An important feature of the app is that the marks of other students should not be made visible to the any student using the app.</w:t>
+      </w:r>
+    </w:p>
+    <w:p>
+      <w:pPr>
+        <w:pStyle w:val="ListParagraph"/>
+        <w:ind w:left="2520"/>
+        <w:rPr>
+          <w:sz w:val="24"/>
+          <w:szCs w:val="24"/>
+        </w:rPr>
+      </w:pPr>
+    </w:p>
+    <w:p>
+      <w:pPr>
+        <w:pStyle w:val="ListParagraph"/>
+        <w:numPr>
+          <w:ilvl w:val="0"/>
+          <w:numId w:val="5"/>
+        </w:numPr>
+        <w:rPr>
+          <w:sz w:val="24"/>
+          <w:szCs w:val="24"/>
+        </w:rPr>
+      </w:pPr>
+      <w:r>
+        <w:rPr>
+          <w:sz w:val="24"/>
+          <w:szCs w:val="24"/>
+        </w:rPr>
+        <w:t xml:space="preserve">The application should be able to perform necessary calculations for the students. </w:t>
+      </w:r>
+    </w:p>
+    <w:p>
+      <w:pPr>
+        <w:pStyle w:val="ListParagraph"/>
+        <w:rPr>
+          <w:sz w:val="24"/>
+          <w:szCs w:val="24"/>
+        </w:rPr>
+      </w:pPr>
+    </w:p>
+    <w:p>
+      <w:pPr>
+        <w:pStyle w:val="ListParagraph"/>
+        <w:numPr>
+          <w:ilvl w:val="1"/>
+          <w:numId w:val="5"/>
+        </w:numPr>
+        <w:rPr>
+          <w:sz w:val="24"/>
+          <w:szCs w:val="24"/>
+        </w:rPr>
+      </w:pPr>
+      <w:r>
+        <w:rPr>
+          <w:sz w:val="24"/>
+          <w:szCs w:val="24"/>
+        </w:rPr>
+        <w:t>Calculate a students’ current GPA based on the grades entered.</w:t>
+      </w:r>
+    </w:p>
+    <w:p>
+      <w:pPr>
+        <w:pStyle w:val="ListParagraph"/>
+        <w:numPr>
+          <w:ilvl w:val="1"/>
+          <w:numId w:val="5"/>
+        </w:numPr>
+        <w:rPr>
+          <w:sz w:val="24"/>
+          <w:szCs w:val="24"/>
+        </w:rPr>
+      </w:pPr>
+      <w:r>
+        <w:rPr>
+          <w:sz w:val="24"/>
+          <w:szCs w:val="24"/>
+        </w:rPr>
+        <w:t>Calculate necessary grades needed in each upcoming semester to achieve a certain expected GPA.</w:t>
+      </w:r>
+    </w:p>
+    <w:p>
+      <w:pPr>
+        <w:pStyle w:val="ListParagraph"/>
+        <w:numPr>
+          <w:ilvl w:val="1"/>
+          <w:numId w:val="5"/>
+        </w:numPr>
+        <w:rPr>
+          <w:sz w:val="24"/>
+          <w:szCs w:val="24"/>
+        </w:rPr>
+      </w:pPr>
+      <w:r>
+        <w:rPr>
+          <w:sz w:val="24"/>
+          <w:szCs w:val="24"/>
+        </w:rPr>
+        <w:t xml:space="preserve"> When students enter marks of quizzes, projects, etc the application must calculate the marks required to be obtained at exams to achieve the expected grade of that course.</w:t>
+      </w:r>
+    </w:p>
+    <w:p>
+      <w:pPr>
+        <w:pStyle w:val="ListParagraph"/>
+        <w:numPr>
+          <w:ilvl w:val="1"/>
+          <w:numId w:val="5"/>
+        </w:numPr>
+        <w:rPr>
+          <w:sz w:val="24"/>
+          <w:szCs w:val="24"/>
+        </w:rPr>
+      </w:pPr>
+      <w:r>
+        <w:rPr>
+          <w:sz w:val="24"/>
+          <w:szCs w:val="24"/>
+        </w:rPr>
+        <w:t>According to the confirmed marks (grades) entered by a student, the system should show the rank of the student in his/her batch and field.</w:t>
+      </w:r>
+    </w:p>
+    <w:p>
+      <w:pPr>
+        <w:ind w:left="2160"/>
+        <w:rPr>
+          <w:sz w:val="24"/>
+          <w:szCs w:val="24"/>
+        </w:rPr>
+      </w:pPr>
+    </w:p>
+    <w:p>
+      <w:pPr>
+        <w:ind w:left="720"/>
+        <w:rPr>
+          <w:sz w:val="24"/>
+          <w:szCs w:val="24"/>
+        </w:rPr>
+      </w:pPr>
+      <w:r>
+        <w:rPr>
+          <w:sz w:val="24"/>
+          <w:szCs w:val="24"/>
+        </w:rPr>
+        <w:t xml:space="preserve">The objective of creating such an app is to help students achieve their goals and by keeping track of their current performances. </w:t>
+      </w:r>
+    </w:p>
+    <w:p>
+      <w:pPr>
+        <w:ind w:left="720"/>
+        <w:rPr>
+          <w:sz w:val="24"/>
+          <w:szCs w:val="24"/>
+        </w:rPr>
+      </w:pPr>
+    </w:p>
+    <w:p>
+      <w:pPr>
+        <w:ind w:left="720"/>
+        <w:rPr>
+          <w:sz w:val="24"/>
+          <w:szCs w:val="24"/>
+        </w:rPr>
+      </w:pPr>
+      <w:r>
+        <w:rPr>
+          <w:sz w:val="24"/>
+          <w:szCs w:val="24"/>
+        </w:rPr>
+        <w:t>As it can be seen, the application must have ways and means to store data, ways to perform calculations and ways of displaying data. Identifying relevant technologies and architecture required to perform these tasks must be done to have an efficiently and precisely working application.</w:t>
+      </w:r>
+    </w:p>
+    <w:p>
+      <w:pPr>
+        <w:ind w:left="720"/>
+        <w:rPr>
+          <w:sz w:val="24"/>
+          <w:szCs w:val="24"/>
+        </w:rPr>
+      </w:pPr>
+    </w:p>
+    <w:p>
+      <w:pPr>
+        <w:pStyle w:val="ListParagraph"/>
+        <w:ind w:left="3240"/>
+        <w:rPr>
+          <w:sz w:val="24"/>
+          <w:szCs w:val="24"/>
+        </w:rPr>
+      </w:pPr>
+    </w:p>
+    <w:p>
+      <w:pPr>
+        <w:ind w:left="1440"/>
+        <w:rPr>
+          <w:sz w:val="24"/>
+          <w:szCs w:val="24"/>
+        </w:rPr>
+      </w:pPr>
+    </w:p>
+    <w:p>
+      <w:pPr>
+        <w:ind w:left="2160" w:hanging="720"/>
         <w:rPr>
           <w:sz w:val="24"/>
           <w:szCs w:val="24"/>
@@ -131,6 +637,95 @@
 <file path=word/numbering.xml><?xml version="1.0" encoding="utf-8"?>
 <w:numbering xmlns:wpc="http://schemas.microsoft.com/office/word/2010/wordprocessingCanvas" xmlns:cx="http://schemas.microsoft.com/office/drawing/2014/chartex" xmlns:cx1="http://schemas.microsoft.com/office/drawing/2015/9/8/chartex" xmlns:cx2="http://schemas.microsoft.com/office/drawing/2015/10/21/chartex" xmlns:cx3="http://schemas.microsoft.com/office/drawing/2016/5/9/chartex" xmlns:cx4="http://schemas.microsoft.com/office/drawing/2016/5/10/chartex" xmlns:cx5="http://schemas.microsoft.com/office/drawing/2016/5/11/chartex" xmlns:cx6="http://schemas.microsoft.com/office/drawing/2016/5/12/chartex" xmlns:cx7="http://schemas.microsoft.com/office/drawing/2016/5/13/chartex" xmlns:cx8="http://schemas.microsoft.com/office/drawing/2016/5/14/chartex" xmlns:mc="http://schemas.openxmlformats.org/markup-compatibility/2006" xmlns:aink="http://schemas.microsoft.com/office/drawing/2016/ink" xmlns:am3d="http://schemas.microsoft.com/office/drawing/2017/model3d" xmlns:o="urn:schemas-microsoft-com:office:office" xmlns:r="http://schemas.openxmlformats.org/officeDocument/2006/relationships" xmlns:m="http://schemas.openxmlformats.org/officeDocument/2006/math" xmlns:v="urn:schemas-microsoft-com:vml" xmlns:wp14="http://schemas.microsoft.com/office/word/2010/wordprocessingDrawing" xmlns:wp="http://schemas.openxmlformats.org/drawingml/2006/wordprocessingDrawing" xmlns:w10="urn:schemas-microsoft-com:office:word" xmlns:w="http://schemas.openxmlformats.org/wordprocessingml/2006/main" xmlns:w14="http://schemas.microsoft.com/office/word/2010/wordml" xmlns:w15="http://schemas.microsoft.com/office/word/2012/wordml" xmlns:w16cex="http://schemas.microsoft.com/office/word/2018/wordml/cex" xmlns:w16cid="http://schemas.microsoft.com/office/word/2016/wordml/cid" xmlns:w16="http://schemas.microsoft.com/office/word/2018/wordml" xmlns:w16sdtdh="http://schemas.microsoft.com/office/word/2020/wordml/sdtdatahash" xmlns:w16se="http://schemas.microsoft.com/office/word/2015/wordml/symex" xmlns:wpg="http://schemas.microsoft.com/office/word/2010/wordprocessingGroup" xmlns:wpi="http://schemas.microsoft.com/office/word/2010/wordprocessingInk" xmlns:wne="http://schemas.microsoft.com/office/word/2006/wordml" xmlns:wps="http://schemas.microsoft.com/office/word/2010/wordprocessingShape" mc:Ignorable="w14 w15 w16se w16cid w16 w16cex w16sdtdh wp14">
   <w:abstractNum w:abstractNumId="0" w15:restartNumberingAfterBreak="0">
+    <w:nsid w:val="00027E5B"/>
+    <w:multiLevelType w:val="hybridMultilevel"/>
+    <w:tmpl w:val="AF0CE42E"/>
+    <w:lvl w:ilvl="0" w:tplc="87684A74">
+      <w:start w:val="1"/>
+      <w:numFmt w:val="decimal"/>
+      <w:lvlText w:val="%1."/>
+      <w:lvlJc w:val="left"/>
+      <w:pPr>
+        <w:ind w:left="2520" w:hanging="360"/>
+      </w:pPr>
+      <w:rPr>
+        <w:rFonts w:hint="default"/>
+      </w:rPr>
+    </w:lvl>
+    <w:lvl w:ilvl="1" w:tplc="04090019">
+      <w:start w:val="1"/>
+      <w:numFmt w:val="lowerLetter"/>
+      <w:lvlText w:val="%2."/>
+      <w:lvlJc w:val="left"/>
+      <w:pPr>
+        <w:ind w:left="3240" w:hanging="360"/>
+      </w:pPr>
+    </w:lvl>
+    <w:lvl w:ilvl="2" w:tplc="0409001B" w:tentative="1">
+      <w:start w:val="1"/>
+      <w:numFmt w:val="lowerRoman"/>
+      <w:lvlText w:val="%3."/>
+      <w:lvlJc w:val="right"/>
+      <w:pPr>
+        <w:ind w:left="3960" w:hanging="180"/>
+      </w:pPr>
+    </w:lvl>
+    <w:lvl w:ilvl="3" w:tplc="0409000F" w:tentative="1">
+      <w:start w:val="1"/>
+      <w:numFmt w:val="decimal"/>
+      <w:lvlText w:val="%4."/>
+      <w:lvlJc w:val="left"/>
+      <w:pPr>
+        <w:ind w:left="4680" w:hanging="360"/>
+      </w:pPr>
+    </w:lvl>
+    <w:lvl w:ilvl="4" w:tplc="04090019" w:tentative="1">
+      <w:start w:val="1"/>
+      <w:numFmt w:val="lowerLetter"/>
+      <w:lvlText w:val="%5."/>
+      <w:lvlJc w:val="left"/>
+      <w:pPr>
+        <w:ind w:left="5400" w:hanging="360"/>
+      </w:pPr>
+    </w:lvl>
+    <w:lvl w:ilvl="5" w:tplc="0409001B" w:tentative="1">
+      <w:start w:val="1"/>
+      <w:numFmt w:val="lowerRoman"/>
+      <w:lvlText w:val="%6."/>
+      <w:lvlJc w:val="right"/>
+      <w:pPr>
+        <w:ind w:left="6120" w:hanging="180"/>
+      </w:pPr>
+    </w:lvl>
+    <w:lvl w:ilvl="6" w:tplc="0409000F" w:tentative="1">
+      <w:start w:val="1"/>
+      <w:numFmt w:val="decimal"/>
+      <w:lvlText w:val="%7."/>
+      <w:lvlJc w:val="left"/>
+      <w:pPr>
+        <w:ind w:left="6840" w:hanging="360"/>
+      </w:pPr>
+    </w:lvl>
+    <w:lvl w:ilvl="7" w:tplc="04090019" w:tentative="1">
+      <w:start w:val="1"/>
+      <w:numFmt w:val="lowerLetter"/>
+      <w:lvlText w:val="%8."/>
+      <w:lvlJc w:val="left"/>
+      <w:pPr>
+        <w:ind w:left="7560" w:hanging="360"/>
+      </w:pPr>
+    </w:lvl>
+    <w:lvl w:ilvl="8" w:tplc="0409001B" w:tentative="1">
+      <w:start w:val="1"/>
+      <w:numFmt w:val="lowerRoman"/>
+      <w:lvlText w:val="%9."/>
+      <w:lvlJc w:val="right"/>
+      <w:pPr>
+        <w:ind w:left="8280" w:hanging="180"/>
+      </w:pPr>
+    </w:lvl>
+  </w:abstractNum>
+  <w:abstractNum w:abstractNumId="1" w15:restartNumberingAfterBreak="0">
     <w:nsid w:val="0CC92300"/>
     <w:multiLevelType w:val="hybridMultilevel"/>
     <w:tmpl w:val="99A24272"/>
@@ -219,7 +814,120 @@
       </w:pPr>
     </w:lvl>
   </w:abstractNum>
-  <w:abstractNum w:abstractNumId="1" w15:restartNumberingAfterBreak="0">
+  <w:abstractNum w:abstractNumId="2" w15:restartNumberingAfterBreak="0">
+    <w:nsid w:val="507135AA"/>
+    <w:multiLevelType w:val="hybridMultilevel"/>
+    <w:tmpl w:val="4366F57A"/>
+    <w:lvl w:ilvl="0" w:tplc="6CC891DC">
+      <w:start w:val="1"/>
+      <w:numFmt w:val="bullet"/>
+      <w:lvlText w:val=""/>
+      <w:lvlJc w:val="left"/>
+      <w:pPr>
+        <w:ind w:left="3240" w:hanging="360"/>
+      </w:pPr>
+      <w:rPr>
+        <w:rFonts w:ascii="Symbol" w:eastAsiaTheme="minorHAnsi" w:hAnsi="Symbol" w:cstheme="minorBidi" w:hint="default"/>
+      </w:rPr>
+    </w:lvl>
+    <w:lvl w:ilvl="1" w:tplc="04090003" w:tentative="1">
+      <w:start w:val="1"/>
+      <w:numFmt w:val="bullet"/>
+      <w:lvlText w:val="o"/>
+      <w:lvlJc w:val="left"/>
+      <w:pPr>
+        <w:ind w:left="3960" w:hanging="360"/>
+      </w:pPr>
+      <w:rPr>
+        <w:rFonts w:ascii="Courier New" w:hAnsi="Courier New" w:cs="Courier New" w:hint="default"/>
+      </w:rPr>
+    </w:lvl>
+    <w:lvl w:ilvl="2" w:tplc="04090005" w:tentative="1">
+      <w:start w:val="1"/>
+      <w:numFmt w:val="bullet"/>
+      <w:lvlText w:val=""/>
+      <w:lvlJc w:val="left"/>
+      <w:pPr>
+        <w:ind w:left="4680" w:hanging="360"/>
+      </w:pPr>
+      <w:rPr>
+        <w:rFonts w:ascii="Wingdings" w:hAnsi="Wingdings" w:hint="default"/>
+      </w:rPr>
+    </w:lvl>
+    <w:lvl w:ilvl="3" w:tplc="04090001" w:tentative="1">
+      <w:start w:val="1"/>
+      <w:numFmt w:val="bullet"/>
+      <w:lvlText w:val=""/>
+      <w:lvlJc w:val="left"/>
+      <w:pPr>
+        <w:ind w:left="5400" w:hanging="360"/>
+      </w:pPr>
+      <w:rPr>
+        <w:rFonts w:ascii="Symbol" w:hAnsi="Symbol" w:hint="default"/>
+      </w:rPr>
+    </w:lvl>
+    <w:lvl w:ilvl="4" w:tplc="04090003" w:tentative="1">
+      <w:start w:val="1"/>
+      <w:numFmt w:val="bullet"/>
+      <w:lvlText w:val="o"/>
+      <w:lvlJc w:val="left"/>
+      <w:pPr>
+        <w:ind w:left="6120" w:hanging="360"/>
+      </w:pPr>
+      <w:rPr>
+        <w:rFonts w:ascii="Courier New" w:hAnsi="Courier New" w:cs="Courier New" w:hint="default"/>
+      </w:rPr>
+    </w:lvl>
+    <w:lvl w:ilvl="5" w:tplc="04090005" w:tentative="1">
+      <w:start w:val="1"/>
+      <w:numFmt w:val="bullet"/>
+      <w:lvlText w:val=""/>
+      <w:lvlJc w:val="left"/>
+      <w:pPr>
+        <w:ind w:left="6840" w:hanging="360"/>
+      </w:pPr>
+      <w:rPr>
+        <w:rFonts w:ascii="Wingdings" w:hAnsi="Wingdings" w:hint="default"/>
+      </w:rPr>
+    </w:lvl>
+    <w:lvl w:ilvl="6" w:tplc="04090001" w:tentative="1">
+      <w:start w:val="1"/>
+      <w:numFmt w:val="bullet"/>
+      <w:lvlText w:val=""/>
+      <w:lvlJc w:val="left"/>
+      <w:pPr>
+        <w:ind w:left="7560" w:hanging="360"/>
+      </w:pPr>
+      <w:rPr>
+        <w:rFonts w:ascii="Symbol" w:hAnsi="Symbol" w:hint="default"/>
+      </w:rPr>
+    </w:lvl>
+    <w:lvl w:ilvl="7" w:tplc="04090003" w:tentative="1">
+      <w:start w:val="1"/>
+      <w:numFmt w:val="bullet"/>
+      <w:lvlText w:val="o"/>
+      <w:lvlJc w:val="left"/>
+      <w:pPr>
+        <w:ind w:left="8280" w:hanging="360"/>
+      </w:pPr>
+      <w:rPr>
+        <w:rFonts w:ascii="Courier New" w:hAnsi="Courier New" w:cs="Courier New" w:hint="default"/>
+      </w:rPr>
+    </w:lvl>
+    <w:lvl w:ilvl="8" w:tplc="04090005" w:tentative="1">
+      <w:start w:val="1"/>
+      <w:numFmt w:val="bullet"/>
+      <w:lvlText w:val=""/>
+      <w:lvlJc w:val="left"/>
+      <w:pPr>
+        <w:ind w:left="9000" w:hanging="360"/>
+      </w:pPr>
+      <w:rPr>
+        <w:rFonts w:ascii="Wingdings" w:hAnsi="Wingdings" w:hint="default"/>
+      </w:rPr>
+    </w:lvl>
+  </w:abstractNum>
+  <w:abstractNum w:abstractNumId="3" w15:restartNumberingAfterBreak="0">
     <w:nsid w:val="6D1B6D2C"/>
     <w:multiLevelType w:val="hybridMultilevel"/>
     <w:tmpl w:val="62EEA0E2"/>
@@ -333,7 +1041,7 @@
       </w:rPr>
     </w:lvl>
   </w:abstractNum>
-  <w:abstractNum w:abstractNumId="2" w15:restartNumberingAfterBreak="0">
+  <w:abstractNum w:abstractNumId="4" w15:restartNumberingAfterBreak="0">
     <w:nsid w:val="7575590C"/>
     <w:multiLevelType w:val="hybridMultilevel"/>
     <w:tmpl w:val="B3E4A892"/>
@@ -447,13 +1155,19 @@
     </w:lvl>
   </w:abstractNum>
   <w:num w:numId="1">
-    <w:abstractNumId w:val="0"/>
+    <w:abstractNumId w:val="1"/>
   </w:num>
   <w:num w:numId="2">
-    <w:abstractNumId w:val="1"/>
+    <w:abstractNumId w:val="3"/>
   </w:num>
   <w:num w:numId="3">
+    <w:abstractNumId w:val="4"/>
+  </w:num>
+  <w:num w:numId="4">
     <w:abstractNumId w:val="2"/>
+  </w:num>
+  <w:num w:numId="5">
+    <w:abstractNumId w:val="0"/>
   </w:num>
 </w:numbering>
 </file>

</xml_diff>